<commit_message>
Add files for different work weeks
</commit_message>
<xml_diff>
--- a/Marcos_Uc_RESUME-Frond-end-developer.docx
+++ b/Marcos_Uc_RESUME-Frond-end-developer.docx
@@ -1156,6 +1156,14 @@
         </w:rPr>
         <w:t>Collaborated with team members to accomplish goals and give the best service to customers, who purchased more recurrently</w:t>
       </w:r>
+      <w:r>
+        <w:rPr>
+          <w:rFonts w:ascii="Times New Roman" w:hAnsi="Times New Roman" w:cs="Times New Roman"/>
+          <w:sz w:val="24"/>
+          <w:szCs w:val="24"/>
+        </w:rPr>
+        <w:t xml:space="preserve"> by 40%</w:t>
+      </w:r>
     </w:p>
     <w:p>
       <w:pPr>
@@ -1167,18 +1175,28 @@
         <w:spacing w:after="0" w:line="240" w:lineRule="auto"/>
         <w:rPr>
           <w:rFonts w:ascii="Times New Roman" w:hAnsi="Times New Roman" w:cs="Times New Roman"/>
-          <w:b/>
-          <w:sz w:val="24"/>
-          <w:szCs w:val="24"/>
-        </w:rPr>
-      </w:pPr>
-      <w:r>
-        <w:rPr>
-          <w:rFonts w:ascii="Times New Roman" w:hAnsi="Times New Roman" w:cs="Times New Roman"/>
-          <w:sz w:val="24"/>
-          <w:szCs w:val="24"/>
-        </w:rPr>
-        <w:t>Coordinated the shipping department to deliver the package on the time and the department improved the quality of delivery</w:t>
+          <w:bCs/>
+          <w:sz w:val="24"/>
+          <w:szCs w:val="24"/>
+        </w:rPr>
+      </w:pPr>
+      <w:r>
+        <w:rPr>
+          <w:rFonts w:ascii="Times New Roman" w:hAnsi="Times New Roman" w:cs="Times New Roman"/>
+          <w:bCs/>
+          <w:sz w:val="24"/>
+          <w:szCs w:val="24"/>
+        </w:rPr>
+        <w:t>Coordinated the shipping department to deliver packages on time then department improved quality of delivery</w:t>
+      </w:r>
+      <w:r>
+        <w:rPr>
+          <w:rFonts w:ascii="Times New Roman" w:hAnsi="Times New Roman" w:cs="Times New Roman"/>
+          <w:bCs/>
+          <w:sz w:val="24"/>
+          <w:szCs w:val="24"/>
+        </w:rPr>
+        <w:t xml:space="preserve"> by 75%</w:t>
       </w:r>
     </w:p>
     <w:p>
@@ -1191,18 +1209,19 @@
         <w:spacing w:after="0" w:line="240" w:lineRule="auto"/>
         <w:rPr>
           <w:rFonts w:ascii="Times New Roman" w:hAnsi="Times New Roman" w:cs="Times New Roman"/>
-          <w:b/>
-          <w:sz w:val="24"/>
-          <w:szCs w:val="24"/>
-        </w:rPr>
-      </w:pPr>
-      <w:r>
-        <w:rPr>
-          <w:rFonts w:ascii="Times New Roman" w:hAnsi="Times New Roman" w:cs="Times New Roman"/>
-          <w:sz w:val="24"/>
-          <w:szCs w:val="24"/>
-        </w:rPr>
-        <w:t>Produced a new way to find the products with a spreadsheet and that helped the sales department with inventories</w:t>
+          <w:bCs/>
+          <w:sz w:val="24"/>
+          <w:szCs w:val="24"/>
+        </w:rPr>
+      </w:pPr>
+      <w:r>
+        <w:rPr>
+          <w:rFonts w:ascii="Times New Roman" w:hAnsi="Times New Roman" w:cs="Times New Roman"/>
+          <w:bCs/>
+          <w:sz w:val="24"/>
+          <w:szCs w:val="24"/>
+        </w:rPr>
+        <w:t>Produced a new way to find products with a spreadsheet, helped the sales department with inventories</w:t>
       </w:r>
     </w:p>
     <w:p>
@@ -1371,7 +1390,7 @@
         <w:contextualSpacing/>
         <w:rPr>
           <w:rFonts w:ascii="Times New Roman" w:eastAsia="MS Mincho" w:hAnsi="Times New Roman" w:cs="Times New Roman"/>
-          <w:b/>
+          <w:bCs/>
           <w:sz w:val="24"/>
           <w:szCs w:val="24"/>
         </w:rPr>
@@ -1379,26 +1398,11 @@
       <w:r>
         <w:rPr>
           <w:rFonts w:ascii="Times New Roman" w:eastAsia="MS Mincho" w:hAnsi="Times New Roman" w:cs="Times New Roman"/>
-          <w:sz w:val="24"/>
-          <w:szCs w:val="24"/>
-        </w:rPr>
-        <w:t xml:space="preserve">Implemented new skills in time management to </w:t>
-      </w:r>
-      <w:r>
-        <w:rPr>
-          <w:rFonts w:ascii="Times New Roman" w:eastAsia="MS Mincho" w:hAnsi="Times New Roman" w:cs="Times New Roman"/>
-          <w:sz w:val="24"/>
-          <w:szCs w:val="24"/>
-        </w:rPr>
-        <w:t xml:space="preserve">enhance </w:t>
-      </w:r>
-      <w:r>
-        <w:rPr>
-          <w:rFonts w:ascii="Times New Roman" w:eastAsia="MS Mincho" w:hAnsi="Times New Roman" w:cs="Times New Roman"/>
-          <w:sz w:val="24"/>
-          <w:szCs w:val="24"/>
-        </w:rPr>
-        <w:t>the quality of the service and reduce the workload to other departments</w:t>
+          <w:bCs/>
+          <w:sz w:val="24"/>
+          <w:szCs w:val="24"/>
+        </w:rPr>
+        <w:t>Implemented new skills in time management to enhance the quality of service and reduce the workload to other departments</w:t>
       </w:r>
     </w:p>
     <w:p>
@@ -1411,7 +1415,7 @@
         <w:contextualSpacing/>
         <w:rPr>
           <w:rFonts w:ascii="Times New Roman" w:eastAsia="MS Mincho" w:hAnsi="Times New Roman" w:cs="Times New Roman"/>
-          <w:b/>
+          <w:bCs/>
           <w:sz w:val="24"/>
           <w:szCs w:val="24"/>
         </w:rPr>
@@ -1419,26 +1423,11 @@
       <w:r>
         <w:rPr>
           <w:rFonts w:ascii="Times New Roman" w:eastAsia="MS Mincho" w:hAnsi="Times New Roman" w:cs="Times New Roman"/>
-          <w:sz w:val="24"/>
-          <w:szCs w:val="24"/>
-        </w:rPr>
-        <w:t xml:space="preserve">Assisted the coordinator with some specific documents and </w:t>
-      </w:r>
-      <w:r>
-        <w:rPr>
-          <w:rFonts w:ascii="Times New Roman" w:eastAsia="MS Mincho" w:hAnsi="Times New Roman" w:cs="Times New Roman"/>
-          <w:sz w:val="24"/>
-          <w:szCs w:val="24"/>
-        </w:rPr>
-        <w:t>restructure</w:t>
-      </w:r>
-      <w:r>
-        <w:rPr>
-          <w:rFonts w:ascii="Times New Roman" w:eastAsia="MS Mincho" w:hAnsi="Times New Roman" w:cs="Times New Roman"/>
-          <w:sz w:val="24"/>
-          <w:szCs w:val="24"/>
-        </w:rPr>
-        <w:t xml:space="preserve"> the way of bring the documents to other departments</w:t>
+          <w:bCs/>
+          <w:sz w:val="24"/>
+          <w:szCs w:val="24"/>
+        </w:rPr>
+        <w:t>Assisted the coordinator with some specific documents and restructure way of bringing documents to other departments</w:t>
       </w:r>
     </w:p>
     <w:p>
@@ -1682,7 +1671,23 @@
           <w:sz w:val="24"/>
           <w:szCs w:val="24"/>
         </w:rPr>
-        <w:t>Trained 3 new volunteers in prospecting, networking, communication and leadership, who went on to become leaders in the organization</w:t>
+        <w:t xml:space="preserve">Trained 3 new volunteers in prospecting, networking, communication and leadership, </w:t>
+      </w:r>
+      <w:r>
+        <w:rPr>
+          <w:rFonts w:ascii="Times New Roman" w:hAnsi="Times New Roman" w:cs="Times New Roman"/>
+          <w:sz w:val="24"/>
+          <w:szCs w:val="24"/>
+        </w:rPr>
+        <w:t>then</w:t>
+      </w:r>
+      <w:r>
+        <w:rPr>
+          <w:rFonts w:ascii="Times New Roman" w:hAnsi="Times New Roman" w:cs="Times New Roman"/>
+          <w:sz w:val="24"/>
+          <w:szCs w:val="24"/>
+        </w:rPr>
+        <w:t xml:space="preserve"> went on to become leaders in the organization</w:t>
       </w:r>
     </w:p>
     <w:p>

</xml_diff>